<commit_message>
Edit Figure 1 to fit on one page
</commit_message>
<xml_diff>
--- a/6-Manuscript/Manuscript_V3_For_Coauthors.docx
+++ b/6-Manuscript/Manuscript_V3_For_Coauthors.docx
@@ -13240,15 +13240,7 @@
           <w:sz w:val="24"/>
           <w:szCs w:val="24"/>
         </w:rPr>
-        <w:t>affected plant element content in</w:t>
-      </w:r>
-      <w:r>
-        <w:rPr>
-          <w:rFonts w:cstheme="minorHAnsi"/>
-          <w:sz w:val="24"/>
-          <w:szCs w:val="24"/>
-        </w:rPr>
-        <w:t xml:space="preserve"> </w:t>
+        <w:t xml:space="preserve">affected plant element content in </w:t>
       </w:r>
       <w:r>
         <w:rPr>
@@ -14644,15 +14636,7 @@
           <w:sz w:val="24"/>
           <w:szCs w:val="24"/>
         </w:rPr>
-        <w:t>which are most</w:t>
-      </w:r>
-      <w:r>
-        <w:rPr>
-          <w:rFonts w:cstheme="minorHAnsi"/>
-          <w:sz w:val="24"/>
-          <w:szCs w:val="24"/>
-        </w:rPr>
-        <w:t xml:space="preserve"> </w:t>
+        <w:t xml:space="preserve">which are most </w:t>
       </w:r>
       <w:r>
         <w:rPr>
@@ -15182,14 +15166,7 @@
           <w:rFonts w:asciiTheme="minorHAnsi" w:hAnsiTheme="minorHAnsi" w:cstheme="minorHAnsi"/>
           <w:color w:val="24292E"/>
         </w:rPr>
-        <w:t>exhibited</w:t>
-      </w:r>
-      <w:r>
-        <w:rPr>
-          <w:rFonts w:asciiTheme="minorHAnsi" w:hAnsiTheme="minorHAnsi" w:cstheme="minorHAnsi"/>
-          <w:color w:val="24292E"/>
-        </w:rPr>
-        <w:t xml:space="preserve"> </w:t>
+        <w:t xml:space="preserve">exhibited </w:t>
       </w:r>
       <w:r>
         <w:rPr>
@@ -15203,14 +15180,7 @@
           <w:rFonts w:asciiTheme="minorHAnsi" w:hAnsiTheme="minorHAnsi" w:cstheme="minorHAnsi"/>
           <w:color w:val="24292E"/>
         </w:rPr>
-        <w:t>exhibited</w:t>
-      </w:r>
-      <w:r>
-        <w:rPr>
-          <w:rFonts w:asciiTheme="minorHAnsi" w:hAnsiTheme="minorHAnsi" w:cstheme="minorHAnsi"/>
-          <w:color w:val="24292E"/>
-        </w:rPr>
-        <w:t xml:space="preserve"> </w:t>
+        <w:t xml:space="preserve">exhibited </w:t>
       </w:r>
       <w:r>
         <w:rPr>
@@ -43169,6 +43139,7 @@
         <w:shd w:val="clear" w:color="auto" w:fill="FFFFFF"/>
         <w:spacing w:before="0" w:beforeAutospacing="0" w:after="0" w:afterAutospacing="0" w:line="360" w:lineRule="auto"/>
         <w:rPr>
+          <w:ins w:id="4" w:author="Alice MacQueen" w:date="2020-11-30T11:56:00Z"/>
           <w:rFonts w:asciiTheme="minorHAnsi" w:hAnsiTheme="minorHAnsi" w:cstheme="minorHAnsi"/>
           <w:b/>
         </w:rPr>
@@ -43181,6 +43152,67 @@
         <w:lastRenderedPageBreak/>
         <w:t>List of figures</w:t>
       </w:r>
+    </w:p>
+    <w:p>
+      <w:pPr>
+        <w:pStyle w:val="NormalWeb"/>
+        <w:shd w:val="clear" w:color="auto" w:fill="FFFFFF"/>
+        <w:spacing w:before="0" w:beforeAutospacing="0" w:after="0" w:afterAutospacing="0" w:line="360" w:lineRule="auto"/>
+        <w:rPr>
+          <w:rFonts w:asciiTheme="minorHAnsi" w:hAnsiTheme="minorHAnsi" w:cstheme="minorHAnsi"/>
+          <w:b/>
+        </w:rPr>
+      </w:pPr>
+      <w:ins w:id="5" w:author="Alice MacQueen" w:date="2020-11-30T11:56:00Z">
+        <w:r>
+          <w:rPr>
+            <w:rFonts w:asciiTheme="minorHAnsi" w:hAnsiTheme="minorHAnsi" w:cstheme="minorHAnsi"/>
+            <w:b/>
+            <w:noProof/>
+          </w:rPr>
+          <w:drawing>
+            <wp:inline distT="0" distB="0" distL="0" distR="0" wp14:anchorId="14D695DB" wp14:editId="747810D3">
+              <wp:extent cx="5814104" cy="3876069"/>
+              <wp:effectExtent l="0" t="0" r="0" b="0"/>
+              <wp:docPr id="1" name="Picture 1" descr="A picture containing diagram&#10;&#10;Description automatically generated"/>
+              <wp:cNvGraphicFramePr>
+                <a:graphicFrameLocks xmlns:a="http://schemas.openxmlformats.org/drawingml/2006/main" noChangeAspect="1"/>
+              </wp:cNvGraphicFramePr>
+              <a:graphic xmlns:a="http://schemas.openxmlformats.org/drawingml/2006/main">
+                <a:graphicData uri="http://schemas.openxmlformats.org/drawingml/2006/picture">
+                  <pic:pic xmlns:pic="http://schemas.openxmlformats.org/drawingml/2006/picture">
+                    <pic:nvPicPr>
+                      <pic:cNvPr id="1" name="Picture 1" descr="A picture containing diagram&#10;&#10;Description automatically generated"/>
+                      <pic:cNvPicPr/>
+                    </pic:nvPicPr>
+                    <pic:blipFill>
+                      <a:blip r:embed="rId14" cstate="print">
+                        <a:extLst>
+                          <a:ext uri="{28A0092B-C50C-407E-A947-70E740481C1C}">
+                            <a14:useLocalDpi xmlns:a14="http://schemas.microsoft.com/office/drawing/2010/main" val="0"/>
+                          </a:ext>
+                        </a:extLst>
+                      </a:blip>
+                      <a:stretch>
+                        <a:fillRect/>
+                      </a:stretch>
+                    </pic:blipFill>
+                    <pic:spPr>
+                      <a:xfrm>
+                        <a:off x="0" y="0"/>
+                        <a:ext cx="5824237" cy="3882824"/>
+                      </a:xfrm>
+                      <a:prstGeom prst="rect">
+                        <a:avLst/>
+                      </a:prstGeom>
+                    </pic:spPr>
+                  </pic:pic>
+                </a:graphicData>
+              </a:graphic>
+            </wp:inline>
+          </w:drawing>
+        </w:r>
+      </w:ins>
     </w:p>
     <w:p>
       <w:pPr>
@@ -43188,6 +43220,7 @@
         <w:shd w:val="clear" w:color="auto" w:fill="FFFFFF"/>
         <w:spacing w:before="0" w:beforeAutospacing="0" w:after="120" w:afterAutospacing="0" w:line="360" w:lineRule="auto"/>
         <w:rPr>
+          <w:ins w:id="6" w:author="Alice MacQueen" w:date="2020-11-30T12:06:00Z"/>
           <w:rFonts w:asciiTheme="minorHAnsi" w:hAnsiTheme="minorHAnsi" w:cstheme="minorHAnsi"/>
         </w:rPr>
       </w:pPr>
@@ -43197,6 +43230,36 @@
         </w:rPr>
         <w:t xml:space="preserve">Figure 1. </w:t>
       </w:r>
+      <w:ins w:id="7" w:author="Alice MacQueen" w:date="2020-11-30T11:57:00Z">
+        <w:r>
+          <w:rPr>
+            <w:rFonts w:asciiTheme="minorHAnsi" w:hAnsiTheme="minorHAnsi" w:cstheme="minorHAnsi"/>
+          </w:rPr>
+          <w:t xml:space="preserve">The genetic component of phenotypic variation in </w:t>
+        </w:r>
+        <w:proofErr w:type="spellStart"/>
+        <w:r>
+          <w:rPr>
+            <w:rFonts w:asciiTheme="minorHAnsi" w:hAnsiTheme="minorHAnsi" w:cstheme="minorHAnsi"/>
+          </w:rPr>
+          <w:t>ionome</w:t>
+        </w:r>
+        <w:proofErr w:type="spellEnd"/>
+        <w:r>
+          <w:rPr>
+            <w:rFonts w:asciiTheme="minorHAnsi" w:hAnsiTheme="minorHAnsi" w:cstheme="minorHAnsi"/>
+          </w:rPr>
+          <w:t xml:space="preserve"> content across three common gardens (TX: orange; MO: green; </w:t>
+        </w:r>
+      </w:ins>
+      <w:ins w:id="8" w:author="Alice MacQueen" w:date="2020-11-30T11:58:00Z">
+        <w:r>
+          <w:rPr>
+            <w:rFonts w:asciiTheme="minorHAnsi" w:hAnsiTheme="minorHAnsi" w:cstheme="minorHAnsi"/>
+          </w:rPr>
+          <w:t xml:space="preserve">MI: blue) </w:t>
+        </w:r>
+      </w:ins>
       <w:r>
         <w:rPr>
           <w:rFonts w:asciiTheme="minorHAnsi" w:hAnsiTheme="minorHAnsi" w:cstheme="minorHAnsi"/>
@@ -43207,25 +43270,144 @@
         <w:rPr>
           <w:rFonts w:asciiTheme="minorHAnsi" w:hAnsiTheme="minorHAnsi" w:cstheme="minorHAnsi"/>
         </w:rPr>
-        <w:t>Phenotypic variation (</w:t>
-      </w:r>
-      <w:r>
-        <w:rPr>
-          <w:rFonts w:asciiTheme="minorHAnsi" w:hAnsiTheme="minorHAnsi" w:cstheme="minorHAnsi"/>
-        </w:rPr>
-        <w:t>half violin plots</w:t>
-      </w:r>
-      <w:r>
-        <w:rPr>
-          <w:rFonts w:asciiTheme="minorHAnsi" w:hAnsiTheme="minorHAnsi" w:cstheme="minorHAnsi"/>
-        </w:rPr>
-        <w:t xml:space="preserve">) of </w:t>
+        <w:t xml:space="preserve">Phenotypic variation </w:t>
+      </w:r>
+      <w:del w:id="9" w:author="Alice MacQueen" w:date="2020-11-30T11:57:00Z">
+        <w:r>
+          <w:rPr>
+            <w:rFonts w:asciiTheme="minorHAnsi" w:hAnsiTheme="minorHAnsi" w:cstheme="minorHAnsi"/>
+          </w:rPr>
+          <w:delText>(</w:delText>
+        </w:r>
+        <w:r>
+          <w:rPr>
+            <w:rFonts w:asciiTheme="minorHAnsi" w:hAnsiTheme="minorHAnsi" w:cstheme="minorHAnsi"/>
+          </w:rPr>
+          <w:delText>half violin plots</w:delText>
+        </w:r>
+        <w:r>
+          <w:rPr>
+            <w:rFonts w:asciiTheme="minorHAnsi" w:hAnsiTheme="minorHAnsi" w:cstheme="minorHAnsi"/>
+          </w:rPr>
+          <w:delText xml:space="preserve">) </w:delText>
+        </w:r>
+      </w:del>
+      <w:ins w:id="10" w:author="Alice MacQueen" w:date="2020-11-30T11:58:00Z">
+        <w:r>
+          <w:rPr>
+            <w:rFonts w:asciiTheme="minorHAnsi" w:hAnsiTheme="minorHAnsi" w:cstheme="minorHAnsi"/>
+          </w:rPr>
+          <w:t>in</w:t>
+        </w:r>
+      </w:ins>
+      <w:del w:id="11" w:author="Alice MacQueen" w:date="2020-11-30T11:58:00Z">
+        <w:r>
+          <w:rPr>
+            <w:rFonts w:asciiTheme="minorHAnsi" w:hAnsiTheme="minorHAnsi" w:cstheme="minorHAnsi"/>
+          </w:rPr>
+          <w:delText>of</w:delText>
+        </w:r>
+      </w:del>
+      <w:r>
+        <w:rPr>
+          <w:rFonts w:asciiTheme="minorHAnsi" w:hAnsiTheme="minorHAnsi" w:cstheme="minorHAnsi"/>
+        </w:rPr>
+        <w:t xml:space="preserve"> </w:t>
       </w:r>
       <w:proofErr w:type="spellStart"/>
       <w:r>
         <w:rPr>
           <w:rFonts w:asciiTheme="minorHAnsi" w:hAnsiTheme="minorHAnsi" w:cstheme="minorHAnsi"/>
         </w:rPr>
+        <w:t>ionom</w:t>
+      </w:r>
+      <w:ins w:id="12" w:author="Alice MacQueen" w:date="2020-11-30T11:58:00Z">
+        <w:r>
+          <w:rPr>
+            <w:rFonts w:asciiTheme="minorHAnsi" w:hAnsiTheme="minorHAnsi" w:cstheme="minorHAnsi"/>
+          </w:rPr>
+          <w:t>e</w:t>
+        </w:r>
+      </w:ins>
+      <w:proofErr w:type="spellEnd"/>
+      <w:del w:id="13" w:author="Alice MacQueen" w:date="2020-11-30T11:58:00Z">
+        <w:r>
+          <w:rPr>
+            <w:rFonts w:asciiTheme="minorHAnsi" w:hAnsiTheme="minorHAnsi" w:cstheme="minorHAnsi"/>
+          </w:rPr>
+          <w:delText>ic</w:delText>
+        </w:r>
+      </w:del>
+      <w:r>
+        <w:rPr>
+          <w:rFonts w:asciiTheme="minorHAnsi" w:hAnsiTheme="minorHAnsi" w:cstheme="minorHAnsi"/>
+        </w:rPr>
+        <w:t xml:space="preserve"> </w:t>
+      </w:r>
+      <w:r>
+        <w:rPr>
+          <w:rFonts w:asciiTheme="minorHAnsi" w:hAnsiTheme="minorHAnsi" w:cstheme="minorHAnsi"/>
+        </w:rPr>
+        <w:t xml:space="preserve">content </w:t>
+      </w:r>
+      <w:r>
+        <w:rPr>
+          <w:rFonts w:asciiTheme="minorHAnsi" w:hAnsiTheme="minorHAnsi" w:cstheme="minorHAnsi"/>
+        </w:rPr>
+        <w:t>traits for the mapping population (F</w:t>
+      </w:r>
+      <w:r>
+        <w:rPr>
+          <w:rFonts w:asciiTheme="minorHAnsi" w:hAnsiTheme="minorHAnsi" w:cstheme="minorHAnsi"/>
+          <w:vertAlign w:val="subscript"/>
+        </w:rPr>
+        <w:t>2</w:t>
+      </w:r>
+      <w:r>
+        <w:rPr>
+          <w:rFonts w:asciiTheme="minorHAnsi" w:hAnsiTheme="minorHAnsi" w:cstheme="minorHAnsi"/>
+        </w:rPr>
+        <w:t>)</w:t>
+      </w:r>
+      <w:ins w:id="14" w:author="Alice MacQueen" w:date="2020-11-30T11:58:00Z">
+        <w:r>
+          <w:rPr>
+            <w:rFonts w:asciiTheme="minorHAnsi" w:hAnsiTheme="minorHAnsi" w:cstheme="minorHAnsi"/>
+          </w:rPr>
+          <w:t xml:space="preserve">. </w:t>
+        </w:r>
+      </w:ins>
+      <w:del w:id="15" w:author="Alice MacQueen" w:date="2020-11-30T11:58:00Z">
+        <w:r>
+          <w:rPr>
+            <w:rFonts w:asciiTheme="minorHAnsi" w:hAnsiTheme="minorHAnsi" w:cstheme="minorHAnsi"/>
+          </w:rPr>
+          <w:delText xml:space="preserve"> at the three field sites (TX, MO, and MI). </w:delText>
+        </w:r>
+      </w:del>
+      <w:r>
+        <w:rPr>
+          <w:rFonts w:asciiTheme="minorHAnsi" w:hAnsiTheme="minorHAnsi" w:cstheme="minorHAnsi"/>
+        </w:rPr>
+        <w:t>(b)</w:t>
+      </w:r>
+      <w:r>
+        <w:rPr>
+          <w:rFonts w:asciiTheme="minorHAnsi" w:hAnsiTheme="minorHAnsi" w:cstheme="minorHAnsi"/>
+        </w:rPr>
+        <w:t xml:space="preserve"> </w:t>
+      </w:r>
+      <w:r>
+        <w:rPr>
+          <w:rFonts w:asciiTheme="minorHAnsi" w:hAnsiTheme="minorHAnsi" w:cstheme="minorHAnsi"/>
+        </w:rPr>
+        <w:t xml:space="preserve">Heritability of each </w:t>
+      </w:r>
+      <w:proofErr w:type="spellStart"/>
+      <w:r>
+        <w:rPr>
+          <w:rFonts w:asciiTheme="minorHAnsi" w:hAnsiTheme="minorHAnsi" w:cstheme="minorHAnsi"/>
+        </w:rPr>
         <w:t>ionomic</w:t>
       </w:r>
       <w:proofErr w:type="spellEnd"/>
@@ -43239,32 +43421,7 @@
         <w:rPr>
           <w:rFonts w:asciiTheme="minorHAnsi" w:hAnsiTheme="minorHAnsi" w:cstheme="minorHAnsi"/>
         </w:rPr>
-        <w:t xml:space="preserve">content </w:t>
-      </w:r>
-      <w:r>
-        <w:rPr>
-          <w:rFonts w:asciiTheme="minorHAnsi" w:hAnsiTheme="minorHAnsi" w:cstheme="minorHAnsi"/>
-        </w:rPr>
-        <w:t>traits for the mapping population (F</w:t>
-      </w:r>
-      <w:r>
-        <w:rPr>
-          <w:rFonts w:asciiTheme="minorHAnsi" w:hAnsiTheme="minorHAnsi" w:cstheme="minorHAnsi"/>
-          <w:vertAlign w:val="subscript"/>
-        </w:rPr>
-        <w:t>2</w:t>
-      </w:r>
-      <w:r>
-        <w:rPr>
-          <w:rFonts w:asciiTheme="minorHAnsi" w:hAnsiTheme="minorHAnsi" w:cstheme="minorHAnsi"/>
-        </w:rPr>
-        <w:t xml:space="preserve">) at the three field sites (TX, MO, and MI). </w:t>
-      </w:r>
-      <w:r>
-        <w:rPr>
-          <w:rFonts w:asciiTheme="minorHAnsi" w:hAnsiTheme="minorHAnsi" w:cstheme="minorHAnsi"/>
-        </w:rPr>
-        <w:t>(b)</w:t>
+        <w:t>content</w:t>
       </w:r>
       <w:r>
         <w:rPr>
@@ -43276,40 +43433,24 @@
         <w:rPr>
           <w:rFonts w:asciiTheme="minorHAnsi" w:hAnsiTheme="minorHAnsi" w:cstheme="minorHAnsi"/>
         </w:rPr>
-        <w:t xml:space="preserve">Heritability of each </w:t>
-      </w:r>
-      <w:proofErr w:type="spellStart"/>
-      <w:r>
-        <w:rPr>
-          <w:rFonts w:asciiTheme="minorHAnsi" w:hAnsiTheme="minorHAnsi" w:cstheme="minorHAnsi"/>
-        </w:rPr>
-        <w:t>ionomic</w:t>
-      </w:r>
-      <w:proofErr w:type="spellEnd"/>
-      <w:r>
-        <w:rPr>
-          <w:rFonts w:asciiTheme="minorHAnsi" w:hAnsiTheme="minorHAnsi" w:cstheme="minorHAnsi"/>
-        </w:rPr>
-        <w:t xml:space="preserve"> </w:t>
-      </w:r>
-      <w:r>
-        <w:rPr>
-          <w:rFonts w:asciiTheme="minorHAnsi" w:hAnsiTheme="minorHAnsi" w:cstheme="minorHAnsi"/>
-        </w:rPr>
-        <w:t>content</w:t>
-      </w:r>
-      <w:r>
-        <w:rPr>
-          <w:rFonts w:asciiTheme="minorHAnsi" w:hAnsiTheme="minorHAnsi" w:cstheme="minorHAnsi"/>
-        </w:rPr>
-        <w:t xml:space="preserve"> </w:t>
-      </w:r>
-      <w:r>
-        <w:rPr>
-          <w:rFonts w:asciiTheme="minorHAnsi" w:hAnsiTheme="minorHAnsi" w:cstheme="minorHAnsi"/>
-        </w:rPr>
-        <w:t>trait at each of the three field sites (TX, MO, and MI).</w:t>
-      </w:r>
+        <w:t>trait</w:t>
+      </w:r>
+      <w:del w:id="16" w:author="Alice MacQueen" w:date="2020-11-30T11:58:00Z">
+        <w:r>
+          <w:rPr>
+            <w:rFonts w:asciiTheme="minorHAnsi" w:hAnsiTheme="minorHAnsi" w:cstheme="minorHAnsi"/>
+          </w:rPr>
+          <w:delText xml:space="preserve"> at each of the three field sites (TX, MO, and MI).</w:delText>
+        </w:r>
+      </w:del>
+      <w:ins w:id="17" w:author="Alice MacQueen" w:date="2020-11-30T11:58:00Z">
+        <w:r>
+          <w:rPr>
+            <w:rFonts w:asciiTheme="minorHAnsi" w:hAnsiTheme="minorHAnsi" w:cstheme="minorHAnsi"/>
+          </w:rPr>
+          <w:t>.</w:t>
+        </w:r>
+      </w:ins>
     </w:p>
     <w:p>
       <w:pPr>
@@ -43320,6 +43461,67 @@
           <w:rFonts w:asciiTheme="minorHAnsi" w:hAnsiTheme="minorHAnsi" w:cstheme="minorHAnsi"/>
         </w:rPr>
       </w:pPr>
+      <w:ins w:id="18" w:author="Alice MacQueen" w:date="2020-11-30T12:07:00Z">
+        <w:r>
+          <w:rPr>
+            <w:rFonts w:asciiTheme="minorHAnsi" w:hAnsiTheme="minorHAnsi" w:cstheme="minorHAnsi"/>
+            <w:noProof/>
+          </w:rPr>
+          <w:lastRenderedPageBreak/>
+          <w:drawing>
+            <wp:inline distT="0" distB="0" distL="0" distR="0" wp14:anchorId="2E4C33D6" wp14:editId="217AB861">
+              <wp:extent cx="5893387" cy="6122576"/>
+              <wp:effectExtent l="0" t="0" r="0" b="0"/>
+              <wp:docPr id="2" name="Picture 2" descr="A picture containing engineering drawing&#10;&#10;Description automatically generated"/>
+              <wp:cNvGraphicFramePr>
+                <a:graphicFrameLocks xmlns:a="http://schemas.openxmlformats.org/drawingml/2006/main" noChangeAspect="1"/>
+              </wp:cNvGraphicFramePr>
+              <a:graphic xmlns:a="http://schemas.openxmlformats.org/drawingml/2006/main">
+                <a:graphicData uri="http://schemas.openxmlformats.org/drawingml/2006/picture">
+                  <pic:pic xmlns:pic="http://schemas.openxmlformats.org/drawingml/2006/picture">
+                    <pic:nvPicPr>
+                      <pic:cNvPr id="2" name="Picture 2" descr="A picture containing engineering drawing&#10;&#10;Description automatically generated"/>
+                      <pic:cNvPicPr/>
+                    </pic:nvPicPr>
+                    <pic:blipFill>
+                      <a:blip r:embed="rId15" cstate="print">
+                        <a:extLst>
+                          <a:ext uri="{28A0092B-C50C-407E-A947-70E740481C1C}">
+                            <a14:useLocalDpi xmlns:a14="http://schemas.microsoft.com/office/drawing/2010/main" val="0"/>
+                          </a:ext>
+                        </a:extLst>
+                      </a:blip>
+                      <a:stretch>
+                        <a:fillRect/>
+                      </a:stretch>
+                    </pic:blipFill>
+                    <pic:spPr>
+                      <a:xfrm>
+                        <a:off x="0" y="0"/>
+                        <a:ext cx="5905310" cy="6134963"/>
+                      </a:xfrm>
+                      <a:prstGeom prst="rect">
+                        <a:avLst/>
+                      </a:prstGeom>
+                    </pic:spPr>
+                  </pic:pic>
+                </a:graphicData>
+              </a:graphic>
+            </wp:inline>
+          </w:drawing>
+        </w:r>
+      </w:ins>
+    </w:p>
+    <w:p>
+      <w:pPr>
+        <w:pStyle w:val="NormalWeb"/>
+        <w:shd w:val="clear" w:color="auto" w:fill="FFFFFF"/>
+        <w:spacing w:before="0" w:beforeAutospacing="0" w:after="120" w:afterAutospacing="0" w:line="360" w:lineRule="auto"/>
+        <w:rPr>
+          <w:ins w:id="19" w:author="Alice MacQueen" w:date="2020-11-30T12:07:00Z"/>
+          <w:rFonts w:asciiTheme="minorHAnsi" w:hAnsiTheme="minorHAnsi" w:cstheme="minorHAnsi"/>
+        </w:rPr>
+      </w:pPr>
       <w:r>
         <w:rPr>
           <w:rFonts w:asciiTheme="minorHAnsi" w:hAnsiTheme="minorHAnsi" w:cstheme="minorHAnsi"/>
@@ -43402,6 +43604,66 @@
         </w:rPr>
         <w:t>QTL colocalization between elements.</w:t>
       </w:r>
+    </w:p>
+    <w:p>
+      <w:pPr>
+        <w:pStyle w:val="NormalWeb"/>
+        <w:shd w:val="clear" w:color="auto" w:fill="FFFFFF"/>
+        <w:spacing w:before="0" w:beforeAutospacing="0" w:after="120" w:afterAutospacing="0" w:line="360" w:lineRule="auto"/>
+        <w:rPr>
+          <w:rFonts w:asciiTheme="minorHAnsi" w:hAnsiTheme="minorHAnsi" w:cstheme="minorHAnsi"/>
+        </w:rPr>
+      </w:pPr>
+      <w:ins w:id="20" w:author="Alice MacQueen" w:date="2020-11-30T12:07:00Z">
+        <w:r>
+          <w:rPr>
+            <w:rFonts w:asciiTheme="minorHAnsi" w:hAnsiTheme="minorHAnsi" w:cstheme="minorHAnsi"/>
+            <w:noProof/>
+          </w:rPr>
+          <w:lastRenderedPageBreak/>
+          <w:drawing>
+            <wp:inline distT="0" distB="0" distL="0" distR="0" wp14:anchorId="4F7E7700" wp14:editId="158C0565">
+              <wp:extent cx="5943600" cy="2971800"/>
+              <wp:effectExtent l="0" t="0" r="0" b="0"/>
+              <wp:docPr id="3" name="Picture 3" descr="Timeline&#10;&#10;Description automatically generated"/>
+              <wp:cNvGraphicFramePr>
+                <a:graphicFrameLocks xmlns:a="http://schemas.openxmlformats.org/drawingml/2006/main" noChangeAspect="1"/>
+              </wp:cNvGraphicFramePr>
+              <a:graphic xmlns:a="http://schemas.openxmlformats.org/drawingml/2006/main">
+                <a:graphicData uri="http://schemas.openxmlformats.org/drawingml/2006/picture">
+                  <pic:pic xmlns:pic="http://schemas.openxmlformats.org/drawingml/2006/picture">
+                    <pic:nvPicPr>
+                      <pic:cNvPr id="3" name="Picture 3" descr="Timeline&#10;&#10;Description automatically generated"/>
+                      <pic:cNvPicPr/>
+                    </pic:nvPicPr>
+                    <pic:blipFill>
+                      <a:blip r:embed="rId16" cstate="print">
+                        <a:extLst>
+                          <a:ext uri="{28A0092B-C50C-407E-A947-70E740481C1C}">
+                            <a14:useLocalDpi xmlns:a14="http://schemas.microsoft.com/office/drawing/2010/main" val="0"/>
+                          </a:ext>
+                        </a:extLst>
+                      </a:blip>
+                      <a:stretch>
+                        <a:fillRect/>
+                      </a:stretch>
+                    </pic:blipFill>
+                    <pic:spPr>
+                      <a:xfrm>
+                        <a:off x="0" y="0"/>
+                        <a:ext cx="5943600" cy="2971800"/>
+                      </a:xfrm>
+                      <a:prstGeom prst="rect">
+                        <a:avLst/>
+                      </a:prstGeom>
+                    </pic:spPr>
+                  </pic:pic>
+                </a:graphicData>
+              </a:graphic>
+            </wp:inline>
+          </w:drawing>
+        </w:r>
+      </w:ins>
     </w:p>
     <w:p>
       <w:pPr>
@@ -43546,7 +43808,6 @@
         </w:rPr>
         <w:t xml:space="preserve">Hi Dr. </w:t>
       </w:r>
-      <w:proofErr w:type="spellStart"/>
       <w:r>
         <w:rPr>
           <w:rFonts w:eastAsia="Times New Roman" w:cstheme="minorHAnsi"/>
@@ -43558,7 +43819,6 @@
         </w:rPr>
         <w:t>Fritschi</w:t>
       </w:r>
-      <w:proofErr w:type="spellEnd"/>
       <w:r>
         <w:rPr>
           <w:rFonts w:eastAsia="Times New Roman" w:cstheme="minorHAnsi"/>
@@ -44511,6 +44771,7 @@
     <w:lsdException w:name="HTML Sample" w:semiHidden="1" w:unhideWhenUsed="1"/>
     <w:lsdException w:name="HTML Typewriter" w:semiHidden="1" w:unhideWhenUsed="1"/>
     <w:lsdException w:name="HTML Variable" w:semiHidden="1" w:unhideWhenUsed="1"/>
+    <w:lsdException w:name="Normal Table" w:semiHidden="1" w:unhideWhenUsed="1"/>
     <w:lsdException w:name="annotation subject" w:semiHidden="1" w:unhideWhenUsed="1"/>
     <w:lsdException w:name="No List" w:semiHidden="1" w:unhideWhenUsed="1"/>
     <w:lsdException w:name="Outline List 1" w:semiHidden="1" w:unhideWhenUsed="1"/>
@@ -44557,8 +44818,10 @@
     <w:lsdException w:name="Table Subtle 2" w:semiHidden="1" w:unhideWhenUsed="1"/>
     <w:lsdException w:name="Table Web 1" w:semiHidden="1" w:unhideWhenUsed="1"/>
     <w:lsdException w:name="Table Web 2" w:semiHidden="1" w:unhideWhenUsed="1"/>
+    <w:lsdException w:name="Table Web 3" w:semiHidden="1" w:unhideWhenUsed="1"/>
     <w:lsdException w:name="Balloon Text" w:semiHidden="1" w:unhideWhenUsed="1"/>
     <w:lsdException w:name="Table Grid" w:uiPriority="39"/>
+    <w:lsdException w:name="Table Theme" w:semiHidden="1" w:unhideWhenUsed="1"/>
     <w:lsdException w:name="Placeholder Text" w:semiHidden="1"/>
     <w:lsdException w:name="No Spacing" w:uiPriority="1" w:qFormat="1"/>
     <w:lsdException w:name="Light Shading" w:uiPriority="60"/>

</xml_diff>